<commit_message>
delete word temp files.
</commit_message>
<xml_diff>
--- a/preparing/Project Proposal.docx
+++ b/preparing/Project Proposal.docx
@@ -7872,7 +7872,7 @@
     <w:rsid w:val="003351DF"/>
     <w:rsid w:val="004D468C"/>
     <w:rsid w:val="00574A35"/>
-    <w:rsid w:val="00670EBD"/>
+    <w:rsid w:val="005905E6"/>
     <w:rsid w:val="006B063C"/>
     <w:rsid w:val="00723342"/>
     <w:rsid w:val="00A178FB"/>
@@ -8641,7 +8641,7 @@
 </file>
 
 <file path=customXml/itemProps2.xml><?xml version="1.0" encoding="utf-8"?>
-<ds:datastoreItem xmlns:ds="http://schemas.openxmlformats.org/officeDocument/2006/customXml" ds:itemID="{F12023B4-CCA7-4A60-8783-14CC42F59029}">
+<ds:datastoreItem xmlns:ds="http://schemas.openxmlformats.org/officeDocument/2006/customXml" ds:itemID="{0B1D01B9-4734-47EB-8C45-092FBE49A6D0}">
   <ds:schemaRefs>
     <ds:schemaRef ds:uri="http://schemas.openxmlformats.org/officeDocument/2006/bibliography"/>
   </ds:schemaRefs>

</xml_diff>